<commit_message>
feat: add convert from docx to pdf with annexes
</commit_message>
<xml_diff>
--- a/public/docs/rce_daños.docx
+++ b/public/docs/rce_daños.docx
@@ -33,7 +33,7 @@
           <w:highlight w:val="none"/>
           <w:lang w:val="es-CO"/>
         </w:rPr>
-        <w:t xml:space="preserve">{diaActual } </w:t>
+        <w:t xml:space="preserve">{diaActual} </w:t>
       </w:r>
       <w:r>
         <w:rPr>
@@ -69,6 +69,8 @@
         <w:pStyle w:val="10"/>
         <w:spacing w:before="82"/>
       </w:pPr>
+      <w:bookmarkStart w:id="1" w:name="_GoBack"/>
+      <w:bookmarkEnd w:id="1"/>
     </w:p>
     <w:p>
       <w:pPr>
@@ -1991,8 +1993,6 @@
           <w:lang w:val="es-CO"/>
         </w:rPr>
       </w:pPr>
-      <w:bookmarkStart w:id="1" w:name="_GoBack"/>
-      <w:bookmarkEnd w:id="1"/>
     </w:p>
     <w:sectPr>
       <w:headerReference r:id="rId7" w:type="default"/>

</xml_diff>

<commit_message>
feat: add company information section
</commit_message>
<xml_diff>
--- a/public/docs/rce_daños.docx
+++ b/public/docs/rce_daños.docx
@@ -69,121 +69,131 @@
         <w:pStyle w:val="10"/>
         <w:spacing w:before="82"/>
       </w:pPr>
+    </w:p>
+    <w:p>
+      <w:pPr>
+        <w:pStyle w:val="18"/>
+      </w:pPr>
+      <w:r>
+        <w:t>Señores:</w:t>
+      </w:r>
+    </w:p>
+    <w:p>
+      <w:pPr>
+        <w:pStyle w:val="18"/>
+        <w:rPr>
+          <w:b/>
+          <w:bCs/>
+          <w:highlight w:val="none"/>
+        </w:rPr>
+      </w:pPr>
+      <w:bookmarkStart w:id="0" w:name="_Hlk179275769"/>
+      <w:r>
+        <w:rPr>
+          <w:rFonts w:hint="default"/>
+          <w:b/>
+          <w:bCs/>
+          <w:highlight w:val="none"/>
+          <w:lang w:val="es-CO"/>
+        </w:rPr>
+        <w:t>{nombreEmpresa}</w:t>
+      </w:r>
+    </w:p>
+    <w:p>
+      <w:pPr>
+        <w:pStyle w:val="18"/>
+        <w:rPr>
+          <w:rFonts w:hint="default"/>
+          <w:b/>
+          <w:bCs/>
+          <w:highlight w:val="none"/>
+          <w:lang w:val="es-CO"/>
+        </w:rPr>
+      </w:pPr>
+      <w:r>
+        <w:rPr>
+          <w:b/>
+          <w:bCs/>
+          <w:highlight w:val="none"/>
+        </w:rPr>
+        <w:t xml:space="preserve">NIT. </w:t>
+      </w:r>
+      <w:r>
+        <w:rPr>
+          <w:rFonts w:hint="default"/>
+          <w:b w:val="0"/>
+          <w:bCs w:val="0"/>
+          <w:highlight w:val="none"/>
+          <w:lang w:val="es-CO"/>
+        </w:rPr>
+        <w:t>{nitEmpresa}</w:t>
+      </w:r>
+    </w:p>
+    <w:p>
+      <w:pPr>
+        <w:pStyle w:val="18"/>
+        <w:rPr>
+          <w:rFonts w:hint="default"/>
+          <w:b w:val="0"/>
+          <w:bCs w:val="0"/>
+          <w:highlight w:val="none"/>
+          <w:lang w:val="es-CO"/>
+        </w:rPr>
+      </w:pPr>
+      <w:r>
+        <w:rPr>
+          <w:rFonts w:hint="default"/>
+          <w:b w:val="0"/>
+          <w:bCs w:val="0"/>
+          <w:highlight w:val="none"/>
+          <w:lang w:val="es-CO"/>
+        </w:rPr>
+        <w:t>{direccionEmpresa}</w:t>
+      </w:r>
+    </w:p>
+    <w:bookmarkEnd w:id="0"/>
+    <w:p>
+      <w:pPr>
+        <w:pStyle w:val="18"/>
+        <w:rPr>
+          <w:rFonts w:hint="default"/>
+          <w:highlight w:val="none"/>
+          <w:lang w:val="es-CO"/>
+        </w:rPr>
+      </w:pPr>
+      <w:r>
+        <w:rPr>
+          <w:rFonts w:hint="default"/>
+          <w:highlight w:val="none"/>
+          <w:lang w:val="es-CO"/>
+        </w:rPr>
+        <w:t>{#correos}{correoEmpresa}{/correos}</w:t>
+      </w:r>
+    </w:p>
+    <w:p>
+      <w:pPr>
+        <w:pStyle w:val="18"/>
+        <w:rPr>
+          <w:rFonts w:hint="default"/>
+          <w:b w:val="0"/>
+          <w:bCs w:val="0"/>
+          <w:highlight w:val="none"/>
+          <w:lang w:val="es-CO"/>
+        </w:rPr>
+      </w:pPr>
       <w:bookmarkStart w:id="1" w:name="_GoBack"/>
-      <w:bookmarkEnd w:id="1"/>
-    </w:p>
-    <w:p>
-      <w:pPr>
-        <w:pStyle w:val="18"/>
-      </w:pPr>
-      <w:r>
-        <w:t>Señores:</w:t>
-      </w:r>
-    </w:p>
-    <w:p>
-      <w:pPr>
-        <w:pStyle w:val="18"/>
-        <w:rPr>
-          <w:b/>
-          <w:bCs/>
-          <w:highlight w:val="none"/>
-        </w:rPr>
-      </w:pPr>
-      <w:bookmarkStart w:id="0" w:name="_Hlk179275769"/>
-      <w:r>
-        <w:rPr>
-          <w:rFonts w:hint="default"/>
-          <w:b/>
-          <w:bCs/>
-          <w:highlight w:val="none"/>
-          <w:lang w:val="es-CO"/>
-        </w:rPr>
-        <w:t>{nombreEmpresa}</w:t>
-      </w:r>
-    </w:p>
-    <w:p>
-      <w:pPr>
-        <w:pStyle w:val="18"/>
-        <w:rPr>
-          <w:b/>
-          <w:bCs/>
-          <w:highlight w:val="none"/>
-        </w:rPr>
-      </w:pPr>
-      <w:r>
-        <w:rPr>
-          <w:b/>
-          <w:bCs/>
-          <w:highlight w:val="none"/>
-        </w:rPr>
-        <w:t xml:space="preserve">NIT. </w:t>
-      </w:r>
-      <w:r>
-        <w:rPr>
-          <w:rFonts w:hint="default"/>
-          <w:b/>
-          <w:bCs/>
-          <w:highlight w:val="none"/>
-          <w:lang w:val="es-CO"/>
-        </w:rPr>
-        <w:t>{nitEmpresa}</w:t>
-      </w:r>
-    </w:p>
-    <w:bookmarkEnd w:id="0"/>
-    <w:p>
-      <w:pPr>
-        <w:pStyle w:val="18"/>
-        <w:rPr>
-          <w:highlight w:val="none"/>
-        </w:rPr>
-      </w:pPr>
-      <w:r>
-        <w:rPr>
-          <w:highlight w:val="none"/>
-        </w:rPr>
-        <w:t xml:space="preserve">CORREO </w:t>
-      </w:r>
-      <w:r>
-        <w:rPr>
-          <w:rFonts w:hint="default"/>
-          <w:highlight w:val="none"/>
-          <w:lang w:val="es-CO"/>
-        </w:rPr>
-        <w:t>{</w:t>
-      </w:r>
-      <w:r>
-        <w:rPr>
-          <w:rFonts w:hint="default"/>
-          <w:b/>
-          <w:bCs/>
-          <w:highlight w:val="none"/>
-          <w:lang w:val="es-CO"/>
-        </w:rPr>
-        <w:t>correoEmpresa</w:t>
-      </w:r>
-      <w:r>
-        <w:rPr>
-          <w:rFonts w:hint="default"/>
-          <w:highlight w:val="none"/>
-          <w:lang w:val="es-CO"/>
-        </w:rPr>
-        <w:t>}</w:t>
-      </w:r>
-    </w:p>
-    <w:p>
-      <w:pPr>
-        <w:pStyle w:val="18"/>
-        <w:rPr>
-          <w:highlight w:val="none"/>
-        </w:rPr>
-      </w:pPr>
-      <w:r>
-        <w:rPr>
-          <w:highlight w:val="none"/>
-        </w:rPr>
-        <w:t>Bogotá D.C.</w:t>
-      </w:r>
-    </w:p>
+      <w:r>
+        <w:rPr>
+          <w:rFonts w:hint="default"/>
+          <w:b w:val="0"/>
+          <w:bCs w:val="0"/>
+          <w:highlight w:val="none"/>
+          <w:lang w:val="es-CO"/>
+        </w:rPr>
+        <w:t>{telefonoEmpresa}</w:t>
+      </w:r>
+    </w:p>
+    <w:bookmarkEnd w:id="1"/>
     <w:p>
       <w:pPr>
         <w:pStyle w:val="10"/>
@@ -1681,101 +1691,21 @@
     </w:p>
     <w:p>
       <w:pPr>
-        <w:pStyle w:val="16"/>
-        <w:numPr>
-          <w:ilvl w:val="0"/>
-          <w:numId w:val="2"/>
-        </w:numPr>
-        <w:rPr>
-          <w:bCs/>
-        </w:rPr>
-      </w:pPr>
-      <w:r>
-        <w:rPr>
-          <w:bCs/>
-        </w:rPr>
-        <w:t xml:space="preserve">Aviso de siniestro de póliza </w:t>
-      </w:r>
-      <w:r>
-        <w:rPr>
-          <w:rFonts w:hint="default"/>
-          <w:bCs/>
-          <w:highlight w:val="none"/>
-          <w:lang w:val="es-CO"/>
-        </w:rPr>
-        <w:t>{numeroPolizaSura}</w:t>
-      </w:r>
-      <w:r>
-        <w:rPr>
-          <w:bCs/>
-        </w:rPr>
-        <w:t xml:space="preserve"> expedida por Seguros Generales Sura S.A.</w:t>
-      </w:r>
-    </w:p>
-    <w:p>
-      <w:pPr>
         <w:pStyle w:val="10"/>
-        <w:numPr>
-          <w:ilvl w:val="0"/>
-          <w:numId w:val="2"/>
-        </w:numPr>
-        <w:spacing w:before="192"/>
-        <w:rPr>
-          <w:bCs/>
-        </w:rPr>
-      </w:pPr>
-      <w:r>
-        <w:rPr>
-          <w:bCs/>
-        </w:rPr>
-        <w:t>Registro fotográfico dispuesto en el Artículo 16 de la Ley 2251 del 2022 / IPAT.</w:t>
-      </w:r>
-    </w:p>
-    <w:p>
-      <w:pPr>
-        <w:pStyle w:val="10"/>
-        <w:numPr>
-          <w:ilvl w:val="0"/>
-          <w:numId w:val="2"/>
-        </w:numPr>
-        <w:spacing w:before="192"/>
-        <w:rPr>
-          <w:bCs/>
-        </w:rPr>
-      </w:pPr>
-      <w:r>
-        <w:rPr>
-          <w:bCs/>
-        </w:rPr>
-        <w:t>Constancia de pago de daños materiales del vehículo asegurado por Sura S.A.</w:t>
-      </w:r>
-    </w:p>
-    <w:p>
-      <w:pPr>
-        <w:pStyle w:val="10"/>
-        <w:numPr>
-          <w:ilvl w:val="0"/>
-          <w:numId w:val="2"/>
-        </w:numPr>
-        <w:spacing w:before="192"/>
-        <w:rPr>
-          <w:bCs/>
-        </w:rPr>
-      </w:pPr>
-      <w:r>
-        <w:rPr>
-          <w:bCs/>
-        </w:rPr>
-        <w:t>Copia simple de la Escritura Pública No. 392 del 12 de abril de 2016, a través del cual se otorga la representación legal general al suscrito.</w:t>
-      </w:r>
-    </w:p>
-    <w:p>
-      <w:pPr>
-        <w:pStyle w:val="10"/>
-        <w:rPr>
-          <w:b/>
-        </w:rPr>
-      </w:pPr>
+        <w:rPr>
+          <w:rFonts w:hint="default"/>
+          <w:b/>
+          <w:lang w:val="es-CO"/>
+        </w:rPr>
+      </w:pPr>
+      <w:r>
+        <w:rPr>
+          <w:rFonts w:hint="default"/>
+          <w:b/>
+          <w:lang w:val="es-CO"/>
+        </w:rPr>
+        <w:t>{anexos}</w:t>
+      </w:r>
     </w:p>
     <w:p>
       <w:pPr>
@@ -2433,109 +2363,8 @@
       </w:pPr>
     </w:lvl>
   </w:abstractNum>
-  <w:abstractNum w:abstractNumId="1">
-    <w:nsid w:val="796A21DA"/>
-    <w:multiLevelType w:val="multilevel"/>
-    <w:tmpl w:val="796A21DA"/>
-    <w:lvl w:ilvl="0" w:tentative="0">
-      <w:start w:val="1"/>
-      <w:numFmt w:val="decimal"/>
-      <w:lvlText w:val="%1."/>
-      <w:lvlJc w:val="left"/>
-      <w:pPr>
-        <w:ind w:left="166" w:hanging="183"/>
-      </w:pPr>
-      <w:rPr>
-        <w:rFonts w:hint="default" w:ascii="Candara" w:hAnsi="Candara" w:eastAsia="Candara" w:cs="Candara"/>
-        <w:b w:val="0"/>
-        <w:bCs w:val="0"/>
-        <w:i w:val="0"/>
-        <w:iCs w:val="0"/>
-        <w:spacing w:val="-2"/>
-        <w:w w:val="98"/>
-        <w:sz w:val="22"/>
-        <w:szCs w:val="22"/>
-        <w:lang w:val="es-ES" w:eastAsia="en-US" w:bidi="ar-SA"/>
-      </w:rPr>
-    </w:lvl>
-    <w:lvl w:ilvl="1" w:tentative="0">
-      <w:start w:val="1"/>
-      <w:numFmt w:val="lowerLetter"/>
-      <w:lvlText w:val="%2."/>
-      <w:lvlJc w:val="left"/>
-      <w:pPr>
-        <w:ind w:left="1440" w:hanging="360"/>
-      </w:pPr>
-    </w:lvl>
-    <w:lvl w:ilvl="2" w:tentative="0">
-      <w:start w:val="1"/>
-      <w:numFmt w:val="lowerRoman"/>
-      <w:lvlText w:val="%3."/>
-      <w:lvlJc w:val="right"/>
-      <w:pPr>
-        <w:ind w:left="2160" w:hanging="180"/>
-      </w:pPr>
-    </w:lvl>
-    <w:lvl w:ilvl="3" w:tentative="0">
-      <w:start w:val="1"/>
-      <w:numFmt w:val="decimal"/>
-      <w:lvlText w:val="%4."/>
-      <w:lvlJc w:val="left"/>
-      <w:pPr>
-        <w:ind w:left="2880" w:hanging="360"/>
-      </w:pPr>
-    </w:lvl>
-    <w:lvl w:ilvl="4" w:tentative="0">
-      <w:start w:val="1"/>
-      <w:numFmt w:val="lowerLetter"/>
-      <w:lvlText w:val="%5."/>
-      <w:lvlJc w:val="left"/>
-      <w:pPr>
-        <w:ind w:left="3600" w:hanging="360"/>
-      </w:pPr>
-    </w:lvl>
-    <w:lvl w:ilvl="5" w:tentative="0">
-      <w:start w:val="1"/>
-      <w:numFmt w:val="lowerRoman"/>
-      <w:lvlText w:val="%6."/>
-      <w:lvlJc w:val="right"/>
-      <w:pPr>
-        <w:ind w:left="4320" w:hanging="180"/>
-      </w:pPr>
-    </w:lvl>
-    <w:lvl w:ilvl="6" w:tentative="0">
-      <w:start w:val="1"/>
-      <w:numFmt w:val="decimal"/>
-      <w:lvlText w:val="%7."/>
-      <w:lvlJc w:val="left"/>
-      <w:pPr>
-        <w:ind w:left="5040" w:hanging="360"/>
-      </w:pPr>
-    </w:lvl>
-    <w:lvl w:ilvl="7" w:tentative="0">
-      <w:start w:val="1"/>
-      <w:numFmt w:val="lowerLetter"/>
-      <w:lvlText w:val="%8."/>
-      <w:lvlJc w:val="left"/>
-      <w:pPr>
-        <w:ind w:left="5760" w:hanging="360"/>
-      </w:pPr>
-    </w:lvl>
-    <w:lvl w:ilvl="8" w:tentative="0">
-      <w:start w:val="1"/>
-      <w:numFmt w:val="lowerRoman"/>
-      <w:lvlText w:val="%9."/>
-      <w:lvlJc w:val="right"/>
-      <w:pPr>
-        <w:ind w:left="6480" w:hanging="180"/>
-      </w:pPr>
-    </w:lvl>
-  </w:abstractNum>
   <w:num w:numId="1">
     <w:abstractNumId w:val="0"/>
-  </w:num>
-  <w:num w:numId="2">
-    <w:abstractNumId w:val="1"/>
   </w:num>
 </w:numbering>
 </file>

</xml_diff>

<commit_message>
feat: add application section
</commit_message>
<xml_diff>
--- a/public/docs/rce_daños.docx
+++ b/public/docs/rce_daños.docx
@@ -181,7 +181,6 @@
           <w:lang w:val="es-CO"/>
         </w:rPr>
       </w:pPr>
-      <w:bookmarkStart w:id="1" w:name="_GoBack"/>
       <w:r>
         <w:rPr>
           <w:rFonts w:hint="default"/>
@@ -193,7 +192,6 @@
         <w:t>{telefonoEmpresa}</w:t>
       </w:r>
     </w:p>
-    <w:bookmarkEnd w:id="1"/>
     <w:p>
       <w:pPr>
         <w:pStyle w:val="10"/>
@@ -873,7 +871,16 @@
           <w:rFonts w:hint="default"/>
           <w:lang w:val="es-CO"/>
         </w:rPr>
-        <w:t xml:space="preserve"> {cuantia}</w:t>
+        <w:t xml:space="preserve"> </w:t>
+      </w:r>
+      <w:r>
+        <w:rPr>
+          <w:rFonts w:hint="default"/>
+          <w:b/>
+          <w:bCs/>
+          <w:lang w:val="es-CO"/>
+        </w:rPr>
+        <w:t>${cuantia}</w:t>
       </w:r>
       <w:r>
         <w:rPr>
@@ -899,6 +906,8 @@
           <w:cols w:space="720" w:num="1"/>
         </w:sectPr>
       </w:pPr>
+      <w:bookmarkStart w:id="1" w:name="_GoBack"/>
+      <w:bookmarkEnd w:id="1"/>
     </w:p>
     <w:p>
       <w:pPr>

</xml_diff>

<commit_message>
feat: add notification section
</commit_message>
<xml_diff>
--- a/public/docs/rce_daños.docx
+++ b/public/docs/rce_daños.docx
@@ -880,7 +880,18 @@
           <w:bCs/>
           <w:lang w:val="es-CO"/>
         </w:rPr>
-        <w:t>${cuantia}</w:t>
+        <w:t xml:space="preserve">$ </w:t>
+      </w:r>
+      <w:bookmarkStart w:id="1" w:name="_GoBack"/>
+      <w:bookmarkEnd w:id="1"/>
+      <w:r>
+        <w:rPr>
+          <w:rFonts w:hint="default"/>
+          <w:b/>
+          <w:bCs/>
+          <w:lang w:val="es-CO"/>
+        </w:rPr>
+        <w:t>{cuantia}</w:t>
       </w:r>
       <w:r>
         <w:rPr>
@@ -906,8 +917,6 @@
           <w:cols w:space="720" w:num="1"/>
         </w:sectPr>
       </w:pPr>
-      <w:bookmarkStart w:id="1" w:name="_GoBack"/>
-      <w:bookmarkEnd w:id="1"/>
     </w:p>
     <w:p>
       <w:pPr>

</xml_diff>

<commit_message>
feat: add editables annexes
</commit_message>
<xml_diff>
--- a/public/docs/rce_daños.docx
+++ b/public/docs/rce_daños.docx
@@ -371,355 +371,22 @@
     </w:p>
     <w:p>
       <w:pPr>
-        <w:pStyle w:val="16"/>
-        <w:numPr>
-          <w:ilvl w:val="0"/>
-          <w:numId w:val="1"/>
-        </w:numPr>
-        <w:tabs>
-          <w:tab w:val="left" w:pos="346"/>
-        </w:tabs>
-        <w:spacing w:line="252" w:lineRule="auto"/>
-        <w:ind w:right="1029"/>
-        <w:jc w:val="both"/>
-      </w:pPr>
-      <w:r>
-        <w:t xml:space="preserve">El </w:t>
-      </w:r>
-      <w:r>
+        <w:pStyle w:val="10"/>
+        <w:bidi w:val="0"/>
         <w:rPr>
           <w:rFonts w:hint="default"/>
-          <w:highlight w:val="none"/>
-          <w:lang w:val="es-CO"/>
-        </w:rPr>
-        <w:t>{diaAccidente}</w:t>
-      </w:r>
-      <w:r>
-        <w:rPr>
-          <w:highlight w:val="none"/>
-        </w:rPr>
-        <w:t xml:space="preserve"> </w:t>
-      </w:r>
-      <w:r>
-        <w:t xml:space="preserve">de </w:t>
-      </w:r>
+          <w:lang w:val="es-CO"/>
+        </w:rPr>
+      </w:pPr>
       <w:r>
         <w:rPr>
           <w:rFonts w:hint="default"/>
           <w:lang w:val="es-CO"/>
         </w:rPr>
-        <w:t>{mesAccidente}</w:t>
-      </w:r>
-      <w:r>
-        <w:t xml:space="preserve"> del </w:t>
-      </w:r>
-      <w:r>
-        <w:rPr>
-          <w:rFonts w:hint="default"/>
-          <w:lang w:val="es-CO"/>
-        </w:rPr>
-        <w:t xml:space="preserve">{añoAccidente} </w:t>
-      </w:r>
-      <w:r>
-        <w:t xml:space="preserve">en la </w:t>
-      </w:r>
-      <w:r>
-        <w:rPr>
-          <w:rFonts w:hint="default"/>
-          <w:lang w:val="es-CO"/>
-        </w:rPr>
-        <w:t>{direccionAccidente}</w:t>
-      </w:r>
-      <w:r>
-        <w:t xml:space="preserve">, de la ciudad de </w:t>
-      </w:r>
-      <w:r>
-        <w:rPr>
-          <w:rFonts w:hint="default"/>
-          <w:highlight w:val="none"/>
-          <w:lang w:val="es-CO"/>
-        </w:rPr>
-        <w:t>{ciudad},</w:t>
-      </w:r>
-      <w:r>
-        <w:t xml:space="preserve"> </w:t>
-      </w:r>
-      <w:r>
-        <w:rPr>
-          <w:rFonts w:hint="default"/>
-          <w:lang w:val="es-CO"/>
-        </w:rPr>
-        <w:t>{departamento}</w:t>
-      </w:r>
-      <w:r>
-        <w:rPr>
-          <w:highlight w:val="none"/>
-        </w:rPr>
-        <w:t xml:space="preserve">; </w:t>
-      </w:r>
-      <w:r>
-        <w:t xml:space="preserve">se presentó un accidente de tránsito entre el vehículo de placas </w:t>
-      </w:r>
-      <w:r>
-        <w:rPr>
-          <w:rFonts w:hint="default"/>
-          <w:b/>
-          <w:bCs/>
-          <w:highlight w:val="none"/>
-          <w:lang w:val="es-CO"/>
-        </w:rPr>
-        <w:t>{placasPrimerVehiculo}</w:t>
-      </w:r>
-      <w:r>
-        <w:rPr>
-          <w:b/>
-          <w:bCs/>
-        </w:rPr>
-        <w:t xml:space="preserve"> </w:t>
-      </w:r>
-      <w:r>
-        <w:t xml:space="preserve">de propiedad de </w:t>
-      </w:r>
-      <w:r>
-        <w:rPr>
-          <w:rFonts w:hint="default"/>
-          <w:highlight w:val="none"/>
-          <w:lang w:val="es-CO"/>
-        </w:rPr>
-        <w:t>{</w:t>
-      </w:r>
-      <w:r>
-        <w:rPr>
-          <w:rFonts w:hint="default"/>
-          <w:b/>
-          <w:bCs/>
-          <w:highlight w:val="none"/>
-          <w:lang w:val="es-CO"/>
-        </w:rPr>
-        <w:t>propietarioPrimerVehiculo</w:t>
-      </w:r>
-      <w:r>
-        <w:rPr>
-          <w:rFonts w:hint="default"/>
-          <w:highlight w:val="none"/>
-          <w:lang w:val="es-CO"/>
-        </w:rPr>
-        <w:t>}</w:t>
-      </w:r>
-      <w:r>
-        <w:t xml:space="preserve"> y el vehículo de placas </w:t>
-      </w:r>
-      <w:r>
-        <w:rPr>
-          <w:rFonts w:hint="default"/>
-          <w:b/>
-          <w:bCs/>
-          <w:highlight w:val="none"/>
-          <w:lang w:val="es-CO"/>
-        </w:rPr>
-        <w:t>{placasSegundoVehiculo}</w:t>
-      </w:r>
-      <w:r>
-        <w:rPr>
-          <w:b/>
-          <w:bCs/>
-        </w:rPr>
-        <w:t xml:space="preserve"> </w:t>
-      </w:r>
-      <w:r>
-        <w:t xml:space="preserve">de propiedad de </w:t>
-      </w:r>
-      <w:r>
-        <w:rPr>
-          <w:rFonts w:hint="default"/>
-          <w:b/>
-          <w:bCs/>
-          <w:highlight w:val="none"/>
-          <w:lang w:val="es-CO"/>
-        </w:rPr>
-        <w:t xml:space="preserve">{propietarioSegundoVehiculo} </w:t>
-      </w:r>
-      <w:r>
-        <w:t xml:space="preserve">conducido por </w:t>
-      </w:r>
-      <w:r>
-        <w:rPr>
-          <w:rFonts w:hint="default"/>
-          <w:lang w:val="es-CO"/>
-        </w:rPr>
-        <w:t>{</w:t>
-      </w:r>
-      <w:r>
-        <w:rPr>
-          <w:rFonts w:hint="default"/>
-          <w:b/>
-          <w:bCs/>
-          <w:lang w:val="es-CO"/>
-        </w:rPr>
-        <w:t>conductorVehiculoInfractor</w:t>
-      </w:r>
-      <w:r>
-        <w:rPr>
-          <w:rFonts w:hint="default"/>
-          <w:lang w:val="es-CO"/>
-        </w:rPr>
-        <w:t xml:space="preserve">} </w:t>
-      </w:r>
-      <w:r>
-        <w:t xml:space="preserve">identificado con cédula de ciudadanía </w:t>
-      </w:r>
-      <w:r>
-        <w:rPr>
-          <w:rFonts w:hint="default"/>
-          <w:highlight w:val="none"/>
-          <w:lang w:val="es-CO"/>
-        </w:rPr>
-        <w:t>{</w:t>
-      </w:r>
-      <w:r>
-        <w:rPr>
-          <w:rFonts w:hint="default"/>
-          <w:b/>
-          <w:bCs/>
-          <w:highlight w:val="none"/>
-          <w:lang w:val="es-CO"/>
-        </w:rPr>
-        <w:t>cedulaConductorInfractor</w:t>
-      </w:r>
-      <w:r>
-        <w:rPr>
-          <w:rFonts w:hint="default"/>
-          <w:highlight w:val="none"/>
-          <w:lang w:val="es-CO"/>
-        </w:rPr>
-        <w:t>}</w:t>
-      </w:r>
-    </w:p>
-    <w:p>
-      <w:pPr>
-        <w:pStyle w:val="16"/>
-        <w:numPr>
-          <w:ilvl w:val="0"/>
-          <w:numId w:val="1"/>
-        </w:numPr>
-        <w:tabs>
-          <w:tab w:val="left" w:pos="346"/>
-        </w:tabs>
-        <w:spacing w:line="252" w:lineRule="auto"/>
-        <w:ind w:right="1029"/>
-        <w:jc w:val="both"/>
-      </w:pPr>
-      <w:r>
-        <w:t xml:space="preserve">Derivado del mentado accidente se levantó la evidencia fotográfica conforme a lo previsto en el artículo 16 de la Ley 2251 del 2022, donde se atribuye la responsabilidad al conductor del vehículo de placas </w:t>
-      </w:r>
-      <w:r>
-        <w:rPr>
-          <w:rFonts w:hint="default"/>
-          <w:b/>
-          <w:bCs/>
-          <w:highlight w:val="none"/>
-          <w:lang w:val="es-CO"/>
-        </w:rPr>
-        <w:t>{placasSegundoVehiculo}</w:t>
-      </w:r>
-    </w:p>
-    <w:p>
-      <w:pPr>
-        <w:pStyle w:val="16"/>
-        <w:numPr>
-          <w:ilvl w:val="0"/>
-          <w:numId w:val="1"/>
-        </w:numPr>
-        <w:tabs>
-          <w:tab w:val="left" w:pos="346"/>
-        </w:tabs>
-        <w:spacing w:line="252" w:lineRule="auto"/>
-        <w:ind w:right="1029"/>
-        <w:jc w:val="both"/>
-      </w:pPr>
-      <w:r>
-        <w:t xml:space="preserve">El vehículo de placas </w:t>
-      </w:r>
-      <w:r>
-        <w:rPr>
-          <w:rFonts w:hint="default"/>
-          <w:lang w:val="es-CO"/>
-        </w:rPr>
-        <w:t>{placasPrimerVehiculo}</w:t>
-      </w:r>
-      <w:r>
-        <w:rPr>
-          <w:b/>
-          <w:bCs/>
-        </w:rPr>
-        <w:t xml:space="preserve"> </w:t>
-      </w:r>
-      <w:r>
-        <w:t xml:space="preserve">se encontraba asegurado al momento del accidente por la póliza de seguros </w:t>
-      </w:r>
-      <w:r>
-        <w:rPr>
-          <w:rFonts w:hint="default"/>
-          <w:b/>
-          <w:bCs/>
-          <w:highlight w:val="none"/>
-          <w:lang w:val="es-CO"/>
-        </w:rPr>
-        <w:t xml:space="preserve">{numeroPolizaSura} </w:t>
-      </w:r>
-      <w:r>
-        <w:t>expedida por Seguros Generales Suramericana.</w:t>
-      </w:r>
-    </w:p>
-    <w:p>
-      <w:pPr>
-        <w:pStyle w:val="16"/>
-        <w:numPr>
-          <w:ilvl w:val="0"/>
-          <w:numId w:val="1"/>
-        </w:numPr>
-        <w:tabs>
-          <w:tab w:val="left" w:pos="346"/>
-        </w:tabs>
-        <w:spacing w:line="252" w:lineRule="auto"/>
-        <w:ind w:right="1029"/>
-        <w:jc w:val="both"/>
-      </w:pPr>
-      <w:r>
-        <w:t xml:space="preserve">Producto del accidente de tránsito Seguros Generales Sura S.A. canceló la suma de </w:t>
-      </w:r>
-      <w:r>
-        <w:rPr>
-          <w:rFonts w:hint="default"/>
-          <w:lang w:val="es-CO"/>
-        </w:rPr>
-        <w:t xml:space="preserve">{cuantia} </w:t>
-      </w:r>
-      <w:r>
-        <w:t>por concepto de reparación de los daños materiales sufridos al vehículo de placas</w:t>
-      </w:r>
-      <w:r>
-        <w:rPr>
-          <w:spacing w:val="40"/>
-        </w:rPr>
-        <w:t xml:space="preserve"> </w:t>
-      </w:r>
-      <w:r>
-        <w:rPr>
-          <w:rFonts w:hint="default"/>
-          <w:b/>
-          <w:bCs/>
-          <w:highlight w:val="none"/>
-          <w:lang w:val="es-CO"/>
-        </w:rPr>
-        <w:t>{placasPrimerVehiculo}</w:t>
-      </w:r>
-      <w:r>
-        <w:rPr>
-          <w:highlight w:val="none"/>
-        </w:rPr>
-        <w:t>.</w:t>
-      </w:r>
+        <w:t>{contenidoHechos}</w:t>
+      </w:r>
+      <w:bookmarkStart w:id="1" w:name="_GoBack"/>
+      <w:bookmarkEnd w:id="1"/>
     </w:p>
     <w:p>
       <w:pPr>
@@ -880,18 +547,7 @@
           <w:bCs/>
           <w:lang w:val="es-CO"/>
         </w:rPr>
-        <w:t xml:space="preserve">$ </w:t>
-      </w:r>
-      <w:bookmarkStart w:id="1" w:name="_GoBack"/>
-      <w:bookmarkEnd w:id="1"/>
-      <w:r>
-        <w:rPr>
-          <w:rFonts w:hint="default"/>
-          <w:b/>
-          <w:bCs/>
-          <w:lang w:val="es-CO"/>
-        </w:rPr>
-        <w:t>{cuantia}</w:t>
+        <w:t>$ {cuantia}</w:t>
       </w:r>
       <w:r>
         <w:rPr>
@@ -1092,6 +748,8 @@
       <w:r>
         <w:rPr>
           <w:rFonts w:hint="default"/>
+          <w:b/>
+          <w:bCs/>
           <w:lang w:val="es-CO"/>
         </w:rPr>
         <w:t>{numeroPolizaSura}</w:t>
@@ -1119,6 +777,8 @@
       <w:r>
         <w:rPr>
           <w:rFonts w:hint="default"/>
+          <w:b/>
+          <w:bCs/>
           <w:lang w:val="es-CO"/>
         </w:rPr>
         <w:t>{placasPrimerVehiculo}</w:t>
@@ -1168,6 +828,13 @@
       </w:r>
       <w:r>
         <w:t xml:space="preserve"> Seguros Generales Sura S.A. canceló el valor de la reparación del vehículo de placas </w:t>
+      </w:r>
+      <w:r>
+        <w:rPr>
+          <w:rFonts w:hint="default"/>
+          <w:lang w:val="es-CO"/>
+        </w:rPr>
+        <w:t xml:space="preserve">$ </w:t>
       </w:r>
       <w:r>
         <w:rPr>
@@ -1697,32 +1364,45 @@
         <w:jc w:val="center"/>
         <w:rPr>
           <w:b/>
-        </w:rPr>
-      </w:pPr>
-      <w:r>
-        <w:rPr>
-          <w:b/>
           <w:spacing w:val="-2"/>
         </w:rPr>
+      </w:pPr>
+      <w:r>
+        <w:rPr>
+          <w:b/>
+          <w:spacing w:val="-2"/>
+        </w:rPr>
         <w:t>ANEXOS</w:t>
       </w:r>
     </w:p>
     <w:p>
       <w:pPr>
+        <w:ind w:right="170"/>
+        <w:jc w:val="center"/>
+        <w:rPr>
+          <w:b/>
+          <w:spacing w:val="-2"/>
+        </w:rPr>
+      </w:pPr>
+    </w:p>
+    <w:p>
+      <w:pPr>
         <w:pStyle w:val="10"/>
         <w:rPr>
           <w:rFonts w:hint="default"/>
-          <w:b/>
+          <w:b w:val="0"/>
+          <w:bCs/>
           <w:lang w:val="es-CO"/>
         </w:rPr>
       </w:pPr>
       <w:r>
         <w:rPr>
           <w:rFonts w:hint="default"/>
-          <w:b/>
-          <w:lang w:val="es-CO"/>
-        </w:rPr>
-        <w:t>{anexos}</w:t>
+          <w:b w:val="0"/>
+          <w:bCs/>
+          <w:lang w:val="es-CO"/>
+        </w:rPr>
+        <w:t>{contenidoAnexos}</w:t>
       </w:r>
     </w:p>
     <w:p>
@@ -2279,112 +1959,6 @@
     </w:r>
   </w:p>
 </w:hdr>
-</file>
-
-<file path=word/numbering.xml><?xml version="1.0" encoding="utf-8"?>
-<w:numbering xmlns:wpc="http://schemas.microsoft.com/office/word/2010/wordprocessingCanvas" xmlns:mc="http://schemas.openxmlformats.org/markup-compatibility/2006" xmlns:o="urn:schemas-microsoft-com:office:office" xmlns:r="http://schemas.openxmlformats.org/officeDocument/2006/relationships" xmlns:m="http://schemas.openxmlformats.org/officeDocument/2006/math" xmlns:v="urn:schemas-microsoft-com:vml" xmlns:wp14="http://schemas.microsoft.com/office/word/2010/wordprocessingDrawing" xmlns:wp="http://schemas.openxmlformats.org/drawingml/2006/wordprocessingDrawing" xmlns:w10="urn:schemas-microsoft-com:office:word" xmlns:w="http://schemas.openxmlformats.org/wordprocessingml/2006/main" xmlns:w14="http://schemas.microsoft.com/office/word/2010/wordml" xmlns:wpg="http://schemas.microsoft.com/office/word/2010/wordprocessingGroup" xmlns:wpi="http://schemas.microsoft.com/office/word/2010/wordprocessingInk" xmlns:wne="http://schemas.microsoft.com/office/word/2006/wordml" xmlns:wps="http://schemas.microsoft.com/office/word/2010/wordprocessingShape" xmlns:wpsCustomData="http://www.wps.cn/officeDocument/2013/wpsCustomData" mc:Ignorable="w14 wp14">
-  <w:abstractNum w:abstractNumId="0">
-    <w:nsid w:val="57967065"/>
-    <w:multiLevelType w:val="multilevel"/>
-    <w:tmpl w:val="57967065"/>
-    <w:lvl w:ilvl="0" w:tentative="0">
-      <w:start w:val="1"/>
-      <w:numFmt w:val="decimal"/>
-      <w:lvlText w:val="%1."/>
-      <w:lvlJc w:val="left"/>
-      <w:pPr>
-        <w:ind w:left="166" w:hanging="183"/>
-      </w:pPr>
-      <w:rPr>
-        <w:rFonts w:hint="default" w:ascii="Candara" w:hAnsi="Candara" w:eastAsia="Candara" w:cs="Candara"/>
-        <w:b w:val="0"/>
-        <w:bCs w:val="0"/>
-        <w:i w:val="0"/>
-        <w:iCs w:val="0"/>
-        <w:spacing w:val="-2"/>
-        <w:w w:val="98"/>
-        <w:sz w:val="22"/>
-        <w:szCs w:val="22"/>
-        <w:lang w:val="es-ES" w:eastAsia="en-US" w:bidi="ar-SA"/>
-      </w:rPr>
-    </w:lvl>
-    <w:lvl w:ilvl="1" w:tentative="0">
-      <w:start w:val="1"/>
-      <w:numFmt w:val="lowerLetter"/>
-      <w:lvlText w:val="%2."/>
-      <w:lvlJc w:val="left"/>
-      <w:pPr>
-        <w:ind w:left="1440" w:hanging="360"/>
-      </w:pPr>
-    </w:lvl>
-    <w:lvl w:ilvl="2" w:tentative="0">
-      <w:start w:val="1"/>
-      <w:numFmt w:val="lowerRoman"/>
-      <w:lvlText w:val="%3."/>
-      <w:lvlJc w:val="right"/>
-      <w:pPr>
-        <w:ind w:left="2160" w:hanging="180"/>
-      </w:pPr>
-    </w:lvl>
-    <w:lvl w:ilvl="3" w:tentative="0">
-      <w:start w:val="1"/>
-      <w:numFmt w:val="decimal"/>
-      <w:lvlText w:val="%4."/>
-      <w:lvlJc w:val="left"/>
-      <w:pPr>
-        <w:ind w:left="2880" w:hanging="360"/>
-      </w:pPr>
-    </w:lvl>
-    <w:lvl w:ilvl="4" w:tentative="0">
-      <w:start w:val="1"/>
-      <w:numFmt w:val="lowerLetter"/>
-      <w:lvlText w:val="%5."/>
-      <w:lvlJc w:val="left"/>
-      <w:pPr>
-        <w:ind w:left="3600" w:hanging="360"/>
-      </w:pPr>
-    </w:lvl>
-    <w:lvl w:ilvl="5" w:tentative="0">
-      <w:start w:val="1"/>
-      <w:numFmt w:val="lowerRoman"/>
-      <w:lvlText w:val="%6."/>
-      <w:lvlJc w:val="right"/>
-      <w:pPr>
-        <w:ind w:left="4320" w:hanging="180"/>
-      </w:pPr>
-    </w:lvl>
-    <w:lvl w:ilvl="6" w:tentative="0">
-      <w:start w:val="1"/>
-      <w:numFmt w:val="decimal"/>
-      <w:lvlText w:val="%7."/>
-      <w:lvlJc w:val="left"/>
-      <w:pPr>
-        <w:ind w:left="5040" w:hanging="360"/>
-      </w:pPr>
-    </w:lvl>
-    <w:lvl w:ilvl="7" w:tentative="0">
-      <w:start w:val="1"/>
-      <w:numFmt w:val="lowerLetter"/>
-      <w:lvlText w:val="%8."/>
-      <w:lvlJc w:val="left"/>
-      <w:pPr>
-        <w:ind w:left="5760" w:hanging="360"/>
-      </w:pPr>
-    </w:lvl>
-    <w:lvl w:ilvl="8" w:tentative="0">
-      <w:start w:val="1"/>
-      <w:numFmt w:val="lowerRoman"/>
-      <w:lvlText w:val="%9."/>
-      <w:lvlJc w:val="right"/>
-      <w:pPr>
-        <w:ind w:left="6480" w:hanging="180"/>
-      </w:pPr>
-    </w:lvl>
-  </w:abstractNum>
-  <w:num w:numId="1">
-    <w:abstractNumId w:val="0"/>
-  </w:num>
-</w:numbering>
 </file>
 
 <file path=word/styles.xml><?xml version="1.0" encoding="utf-8"?>

</xml_diff>

<commit_message>
feat: add new field and images in facts tab
</commit_message>
<xml_diff>
--- a/public/docs/rce_daños.docx
+++ b/public/docs/rce_daños.docx
@@ -346,19 +346,8 @@
         </w:tabs>
         <w:spacing w:line="252" w:lineRule="auto"/>
         <w:ind w:right="1029"/>
-        <w:jc w:val="center"/>
-        <w:rPr>
-          <w:b/>
-          <w:bCs/>
-        </w:rPr>
-      </w:pPr>
-      <w:r>
-        <w:rPr>
-          <w:b/>
-          <w:bCs/>
-        </w:rPr>
-        <w:t>HECHOS</w:t>
-      </w:r>
+        <w:jc w:val="both"/>
+      </w:pPr>
     </w:p>
     <w:p>
       <w:pPr>
@@ -367,6 +356,27 @@
         </w:tabs>
         <w:spacing w:line="252" w:lineRule="auto"/>
         <w:ind w:right="1029"/>
+        <w:jc w:val="center"/>
+        <w:rPr>
+          <w:b/>
+          <w:bCs/>
+        </w:rPr>
+      </w:pPr>
+      <w:r>
+        <w:rPr>
+          <w:b/>
+          <w:bCs/>
+        </w:rPr>
+        <w:t>HECHOS</w:t>
+      </w:r>
+    </w:p>
+    <w:p>
+      <w:pPr>
+        <w:tabs>
+          <w:tab w:val="left" w:pos="346"/>
+        </w:tabs>
+        <w:spacing w:line="252" w:lineRule="auto"/>
+        <w:ind w:right="1029"/>
       </w:pPr>
     </w:p>
     <w:p>
@@ -384,14 +394,52 @@
           <w:lang w:val="es-CO"/>
         </w:rPr>
         <w:t>{contenidoHechos}</w:t>
+      </w:r>
+    </w:p>
+    <w:p>
+      <w:pPr>
+        <w:pStyle w:val="10"/>
+        <w:bidi w:val="0"/>
+        <w:rPr>
+          <w:rFonts w:hint="default"/>
+          <w:lang w:val="es-CO"/>
+        </w:rPr>
+      </w:pPr>
+    </w:p>
+    <w:p>
+      <w:pPr>
+        <w:pStyle w:val="10"/>
+        <w:bidi w:val="0"/>
+        <w:rPr>
+          <w:rFonts w:hint="default"/>
+          <w:lang w:val="es-CO"/>
+        </w:rPr>
+      </w:pPr>
+      <w:r>
+        <w:rPr>
+          <w:rFonts w:hint="default"/>
+          <w:lang w:val="es-CO"/>
+        </w:rPr>
+        <w:t>{%i</w:t>
       </w:r>
       <w:bookmarkStart w:id="1" w:name="_GoBack"/>
       <w:bookmarkEnd w:id="1"/>
+      <w:r>
+        <w:rPr>
+          <w:rFonts w:hint="default"/>
+          <w:lang w:val="es-CO"/>
+        </w:rPr>
+        <w:t>magenesHechos}</w:t>
+      </w:r>
     </w:p>
     <w:p>
       <w:pPr>
         <w:pStyle w:val="10"/>
         <w:spacing w:before="180"/>
+        <w:rPr>
+          <w:rFonts w:hint="default"/>
+          <w:lang w:val="es-CO"/>
+        </w:rPr>
       </w:pPr>
     </w:p>
     <w:p>

</xml_diff>

<commit_message>
feat: add multiple images in facts tab
</commit_message>
<xml_diff>
--- a/public/docs/rce_daños.docx
+++ b/public/docs/rce_daños.docx
@@ -411,25 +411,58 @@
         <w:pStyle w:val="10"/>
         <w:bidi w:val="0"/>
         <w:rPr>
-          <w:rFonts w:hint="default"/>
-          <w:lang w:val="es-CO"/>
-        </w:rPr>
-      </w:pPr>
-      <w:r>
-        <w:rPr>
-          <w:rFonts w:hint="default"/>
-          <w:lang w:val="es-CO"/>
-        </w:rPr>
-        <w:t>{%i</w:t>
-      </w:r>
+          <w:rStyle w:val="3"/>
+          <w:rFonts w:hint="default"/>
+          <w:lang w:val="es-CO"/>
+        </w:rPr>
+      </w:pPr>
       <w:bookmarkStart w:id="1" w:name="_GoBack"/>
       <w:bookmarkEnd w:id="1"/>
       <w:r>
         <w:rPr>
-          <w:rFonts w:hint="default"/>
-          <w:lang w:val="es-CO"/>
-        </w:rPr>
-        <w:t>magenesHechos}</w:t>
+          <w:rStyle w:val="3"/>
+          <w:rFonts w:hint="default"/>
+          <w:lang w:val="es-CO"/>
+        </w:rPr>
+        <w:t>{#imagenesHechos}</w:t>
+      </w:r>
+    </w:p>
+    <w:p>
+      <w:pPr>
+        <w:pStyle w:val="10"/>
+        <w:bidi w:val="0"/>
+        <w:rPr>
+          <w:rStyle w:val="3"/>
+          <w:rFonts w:hint="default"/>
+          <w:lang w:val="es-CO"/>
+        </w:rPr>
+      </w:pPr>
+      <w:r>
+        <w:rPr>
+          <w:rStyle w:val="3"/>
+          <w:rFonts w:hint="default"/>
+          <w:lang w:val="es-CO"/>
+        </w:rPr>
+        <w:t>{%src}</w:t>
+      </w:r>
+    </w:p>
+    <w:p>
+      <w:pPr>
+        <w:pStyle w:val="10"/>
+        <w:bidi w:val="0"/>
+        <w:rPr>
+          <w:rStyle w:val="3"/>
+          <w:rFonts w:hint="default"/>
+          <w:lang w:val="es-CO"/>
+        </w:rPr>
+      </w:pPr>
+      <w:r>
+        <w:rPr>
+          <w:rStyle w:val="3"/>
+          <w:rFonts w:hint="default"/>
+          <w:lang w:val="es-CO"/>
+        </w:rPr>
+        <w:t>{/imagenesHechos}</w:t>
       </w:r>
     </w:p>
     <w:p>
@@ -2085,7 +2118,7 @@
     <w:lsdException w:qFormat="1" w:unhideWhenUsed="0" w:uiPriority="10" w:semiHidden="0" w:name="Title"/>
     <w:lsdException w:uiPriority="99" w:name="Closing"/>
     <w:lsdException w:uiPriority="99" w:name="Signature"/>
-    <w:lsdException w:qFormat="1" w:uiPriority="1" w:name="Default Paragraph Font"/>
+    <w:lsdException w:qFormat="1" w:uiPriority="1" w:semiHidden="0" w:name="Default Paragraph Font"/>
     <w:lsdException w:qFormat="1" w:unhideWhenUsed="0" w:uiPriority="1" w:semiHidden="0" w:name="Body Text"/>
     <w:lsdException w:uiPriority="99" w:name="Body Text Indent"/>
     <w:lsdException w:uiPriority="99" w:name="List Continue"/>
@@ -2210,7 +2243,6 @@
   </w:style>
   <w:style w:type="character" w:default="1" w:styleId="3">
     <w:name w:val="Default Paragraph Font"/>
-    <w:semiHidden/>
     <w:unhideWhenUsed/>
     <w:qFormat/>
     <w:uiPriority w:val="1"/>

</xml_diff>